<commit_message>
last commit, i hope
</commit_message>
<xml_diff>
--- a/Речь_Диплом.docx
+++ b/Речь_Диплом.docx
@@ -94,7 +94,7 @@
           <w:szCs w:val="28"/>
           <w:lang w:val="ru-RU"/>
         </w:rPr>
-        <w:t xml:space="preserve"> меня зовут Боржонов Анатолий, тема моей выпускной квалификационной работы «Программный модуль обработки сигнала стандарта DMR».</w:t>
+        <w:t xml:space="preserve"> меня зовут Боржонов Анатолий, тема моей выпускной квалификационной работы «Программный модуль обработки сигналов стандарта DMR».</w:t>
       </w:r>
       <w:r>
         <w:rPr>
@@ -192,7 +192,7 @@
           <w:szCs w:val="28"/>
           <w:lang w:val="ru-RU"/>
         </w:rPr>
-        <w:t xml:space="preserve">программного модуля обработки сигнала стандарта DMR. Программный модуль представляет собой составную часть программного обеспечения устройства автоматизированного радиомониторинга. Программное обеспечение состоит из следующих блоков:</w:t>
+        <w:t xml:space="preserve">программного модуля обработки сигналов стандарта DMR. Программный модуль представляет собой составную часть программного обеспечения устройства автоматизированного радиомониторинга. Программное обеспечение состоит из следующих блоков:</w:t>
       </w:r>
       <w:r>
         <w:rPr>
@@ -499,7 +499,7 @@
           <w:highlight w:val="none"/>
           <w:lang w:val="ru-RU"/>
         </w:rPr>
-        <w:t xml:space="preserve">изучения стандарта </w:t>
+        <w:t xml:space="preserve">изучение стандарта </w:t>
       </w:r>
       <w:r>
         <w:rPr>
@@ -1063,6 +1063,16 @@
           <w:lang w:val="ru-RU"/>
         </w:rPr>
       </w:r>
+      <w:r>
+        <w:rPr>
+          <w:rFonts w:ascii="Times New Roman" w:hAnsi="Times New Roman" w:eastAsia="Times New Roman" w:cs="Times New Roman"/>
+          <w:color w:val="auto"/>
+          <w:sz w:val="28"/>
+          <w:szCs w:val="28"/>
+          <w:highlight w:val="none"/>
+          <w:lang w:val="ru-RU"/>
+        </w:rPr>
+      </w:r>
     </w:p>
     <w:p>
       <w:pPr>
@@ -1129,6 +1139,16 @@
           <w:lang w:val="ru-RU"/>
         </w:rPr>
       </w:r>
+      <w:r>
+        <w:rPr>
+          <w:rFonts w:ascii="Times New Roman" w:hAnsi="Times New Roman" w:eastAsia="Times New Roman" w:cs="Times New Roman"/>
+          <w:color w:val="auto"/>
+          <w:sz w:val="28"/>
+          <w:szCs w:val="28"/>
+          <w:highlight w:val="none"/>
+          <w:lang w:val="ru-RU"/>
+        </w:rPr>
+      </w:r>
     </w:p>
     <w:p>
       <w:pPr>
@@ -1173,67 +1193,6 @@
           <w:lang w:val="ru-RU"/>
         </w:rPr>
         <w:t xml:space="preserve">Выходными данными алгоритма является статус обнаружения сигнала и системная информация об устройстве.</w:t>
-      </w:r>
-      <w:r>
-        <w:rPr>
-          <w:rFonts w:ascii="Times New Roman" w:hAnsi="Times New Roman" w:eastAsia="Times New Roman" w:cs="Times New Roman"/>
-          <w:color w:val="auto"/>
-          <w:sz w:val="28"/>
-          <w:szCs w:val="28"/>
-          <w:highlight w:val="none"/>
-          <w:lang w:val="ru-RU"/>
-        </w:rPr>
-      </w:r>
-      <w:r/>
-      <w:r>
-        <w:rPr>
-          <w:rFonts w:ascii="Times New Roman" w:hAnsi="Times New Roman" w:eastAsia="Times New Roman" w:cs="Times New Roman"/>
-          <w:color w:val="auto"/>
-          <w:sz w:val="28"/>
-          <w:szCs w:val="28"/>
-          <w:highlight w:val="none"/>
-          <w:lang w:val="ru-RU"/>
-        </w:rPr>
-      </w:r>
-      <w:r>
-        <w:rPr>
-          <w:rFonts w:ascii="Times New Roman" w:hAnsi="Times New Roman" w:eastAsia="Times New Roman" w:cs="Times New Roman"/>
-          <w:color w:val="auto"/>
-          <w:sz w:val="28"/>
-          <w:szCs w:val="28"/>
-          <w:highlight w:val="none"/>
-          <w:lang w:val="ru-RU"/>
-        </w:rPr>
-      </w:r>
-      <w:r>
-        <w:rPr>
-          <w:rFonts w:ascii="Times New Roman" w:hAnsi="Times New Roman" w:eastAsia="Times New Roman" w:cs="Times New Roman"/>
-          <w:color w:val="auto"/>
-          <w:sz w:val="28"/>
-          <w:szCs w:val="28"/>
-          <w:highlight w:val="none"/>
-          <w:lang w:val="ru-RU"/>
-        </w:rPr>
-      </w:r>
-      <w:r>
-        <w:rPr>
-          <w:rFonts w:ascii="Times New Roman" w:hAnsi="Times New Roman" w:eastAsia="Times New Roman" w:cs="Times New Roman"/>
-          <w:color w:val="auto"/>
-          <w:sz w:val="28"/>
-          <w:szCs w:val="28"/>
-          <w:highlight w:val="none"/>
-          <w:lang w:val="ru-RU"/>
-        </w:rPr>
-      </w:r>
-      <w:r>
-        <w:rPr>
-          <w:rFonts w:ascii="Times New Roman" w:hAnsi="Times New Roman" w:eastAsia="Times New Roman" w:cs="Times New Roman"/>
-          <w:color w:val="auto"/>
-          <w:sz w:val="28"/>
-          <w:szCs w:val="28"/>
-          <w:highlight w:val="none"/>
-          <w:lang w:val="ru-RU"/>
-        </w:rPr>
       </w:r>
       <w:r>
         <w:rPr>
@@ -1343,6 +1302,7 @@
           <w:sz w:val="28"/>
           <w:szCs w:val="28"/>
           <w:highlight w:val="none"/>
+          <w:lang w:val="ru-RU"/>
         </w:rPr>
       </w:r>
       <w:r>
@@ -1756,7 +1716,18 @@
           <w:lang w:val="ru-RU"/>
         </w:rPr>
         <w:tab/>
-        <w:t xml:space="preserve">По результатам изучения стандарта мною был алгоритма обработки сигнала</w:t>
+        <w:t xml:space="preserve">По результатам изучения стандарта мною был</w:t>
+      </w:r>
+      <w:r>
+        <w:rPr>
+          <w:rFonts w:ascii="Times New Roman" w:hAnsi="Times New Roman" w:eastAsia="Times New Roman" w:cs="Times New Roman"/>
+          <w:color w:val="auto"/>
+          <w:sz w:val="28"/>
+          <w:szCs w:val="28"/>
+          <w:highlight w:val="none"/>
+          <w:lang w:val="en-US"/>
+        </w:rPr>
+        <w:t xml:space="preserve"> </w:t>
       </w:r>
       <w:r>
         <w:rPr>
@@ -1767,6 +1738,18 @@
           <w:highlight w:val="none"/>
           <w:lang w:val="ru-RU"/>
         </w:rPr>
+        <w:t xml:space="preserve">разработан следующий</w:t>
+      </w:r>
+      <w:r>
+        <w:rPr>
+          <w:rFonts w:ascii="Times New Roman" w:hAnsi="Times New Roman" w:eastAsia="Times New Roman" w:cs="Times New Roman"/>
+          <w:color w:val="auto"/>
+          <w:sz w:val="28"/>
+          <w:szCs w:val="28"/>
+          <w:highlight w:val="none"/>
+          <w:lang w:val="ru-RU"/>
+        </w:rPr>
+        <w:t xml:space="preserve"> алгоритм обработки сигнала</w:t>
       </w:r>
       <w:r>
         <w:rPr>
@@ -1778,16 +1761,6 @@
           <w:lang w:val="ru-RU"/>
         </w:rPr>
         <w:t xml:space="preserve">:</w:t>
-      </w:r>
-      <w:r>
-        <w:rPr>
-          <w:rFonts w:ascii="Times New Roman" w:hAnsi="Times New Roman" w:eastAsia="Times New Roman" w:cs="Times New Roman"/>
-          <w:color w:val="auto"/>
-          <w:sz w:val="28"/>
-          <w:szCs w:val="28"/>
-          <w:highlight w:val="none"/>
-          <w:lang w:val="ru-RU"/>
-        </w:rPr>
       </w:r>
       <w:r>
         <w:rPr>
@@ -2447,7 +2420,18 @@
           <w:highlight w:val="none"/>
           <w:lang w:val="ru-RU"/>
         </w:rPr>
-        <w:t xml:space="preserve">В рамках данной работы под комплексным резонатором понимается устройство вычисляющее квадрат модуля взаимной корреляционной  функции сигнала с заданной импульсной характеристикой фильтра. Иначе говоря комплексный резонатор вычисляет энергию ВКФ сигнала с импульсной характеристикой фильтра.</w:t>
+        <w:t xml:space="preserve">В рамках данной работы под комплек</w:t>
+      </w:r>
+      <w:r>
+        <w:rPr>
+          <w:rFonts w:ascii="Times New Roman" w:hAnsi="Times New Roman" w:cs="Times New Roman"/>
+          <w:color w:val="auto"/>
+          <w:sz w:val="28"/>
+          <w:szCs w:val="28"/>
+          <w:highlight w:val="none"/>
+          <w:lang w:val="ru-RU"/>
+        </w:rPr>
+        <w:t xml:space="preserve">сным резонатором понимается устройство вычисляющее квадрат модуля взаимной корреляционной  функции сигнала с заданной импульсной характеристикой фильтра. Иначе говоря комплексный резонатор вычисляет энергию ВКФ сигнала с импульсной характеристикой фильтра.</w:t>
       </w:r>
       <w:r>
         <w:rPr>
@@ -2494,7 +2478,39 @@
           <w:highlight w:val="none"/>
           <w:lang w:val="ru-RU"/>
         </w:rPr>
-        <w:t xml:space="preserve">Алгоритм демодуляции заключается в последовательном использовании 4-х комплексных резонаторов. На вход каждого из них подается массив комплексных отсчетов сигнала, массив демодулированных символов и массив отсчетов энергии ВКФ, рассчитанный на предыдущем резонаторе. В комплексном резонаторе происходит сравнение принятой и рассчитанной энергий ВКФ для каждого отсчета, в случае если значение рассчитанной энергии превышает принятое, символ соответствующий данному отсчету заменяется на символ этого резонатора. На входе первого резонатора массив энергий ВКФ и символов заполнен нулями.</w:t>
+        <w:t xml:space="preserve">Алгоритм демодуляции заключается в последовательном использовании 4-х комп</w:t>
+      </w:r>
+      <w:r>
+        <w:rPr>
+          <w:rFonts w:ascii="Times New Roman" w:hAnsi="Times New Roman" w:cs="Times New Roman"/>
+          <w:color w:val="auto"/>
+          <w:sz w:val="28"/>
+          <w:szCs w:val="28"/>
+          <w:highlight w:val="none"/>
+          <w:lang w:val="ru-RU"/>
+        </w:rPr>
+        <w:t xml:space="preserve">лексных резонаторов. На вход каждого из них подается массив комплексных отсчетов сигнала, массив демодулированных символов и массив отсчетов энергии ВКФ, рассчитанный на предыдущем резонаторе. В комплексном резонаторе происходит сравнение принятой и рассчи</w:t>
+      </w:r>
+      <w:r>
+        <w:rPr>
+          <w:rFonts w:ascii="Times New Roman" w:hAnsi="Times New Roman" w:cs="Times New Roman"/>
+          <w:color w:val="auto"/>
+          <w:sz w:val="28"/>
+          <w:szCs w:val="28"/>
+          <w:highlight w:val="none"/>
+          <w:lang w:val="ru-RU"/>
+        </w:rPr>
+        <w:t xml:space="preserve">танной энергий ВКФ для каждого отсчета, в случае если значение рассчитанной энергии превышает принятое, символ соответствующий данному отсчету заменяется на символ этого резонатора. На входе первого резонатора массив энергий ВКФ и символов заполнен нулями.</w:t>
+      </w:r>
+      <w:r>
+        <w:rPr>
+          <w:rFonts w:ascii="Times New Roman" w:hAnsi="Times New Roman" w:cs="Times New Roman"/>
+          <w:color w:val="auto"/>
+          <w:sz w:val="28"/>
+          <w:szCs w:val="28"/>
+          <w:highlight w:val="none"/>
+          <w:lang w:val="ru-RU"/>
+        </w:rPr>
       </w:r>
       <w:r>
         <w:rPr>
@@ -2543,6 +2559,16 @@
           <w:lang w:val="ru-RU"/>
         </w:rPr>
       </w:r>
+      <w:r>
+        <w:rPr>
+          <w:rFonts w:ascii="Times New Roman" w:hAnsi="Times New Roman" w:cs="Times New Roman"/>
+          <w:color w:val="auto"/>
+          <w:sz w:val="28"/>
+          <w:szCs w:val="28"/>
+          <w:highlight w:val="none"/>
+          <w:lang w:val="ru-RU"/>
+        </w:rPr>
+      </w:r>
     </w:p>
     <w:p>
       <w:pPr>
@@ -2580,7 +2606,16 @@
           <w:lang w:val="ru-RU"/>
         </w:rPr>
       </w:r>
-      <w:r/>
+      <w:r>
+        <w:rPr>
+          <w:rFonts w:ascii="Times New Roman" w:hAnsi="Times New Roman" w:cs="Times New Roman"/>
+          <w:color w:val="ff0000"/>
+          <w:sz w:val="28"/>
+          <w:szCs w:val="28"/>
+          <w:highlight w:val="none"/>
+          <w:lang w:val="ru-RU"/>
+        </w:rPr>
+      </w:r>
     </w:p>
     <w:p>
       <w:pPr>
@@ -2863,6 +2898,8 @@
       <w:r>
         <w:rPr>
           <w:rFonts w:ascii="Times New Roman" w:hAnsi="Times New Roman" w:cs="Times New Roman"/>
+          <w:bCs w:val="0"/>
+          <w:i w:val="0"/>
           <w:sz w:val="28"/>
           <w:szCs w:val="28"/>
           <w:highlight w:val="none"/>
@@ -3515,8 +3552,20 @@
       <w:r>
         <w:rPr>
           <w:rFonts w:ascii="Times New Roman" w:hAnsi="Times New Roman" w:cs="Times New Roman"/>
+          <w:bCs w:val="0"/>
           <w:i w:val="0"/>
-          <w:iCs w:val="0"/>
+          <w:color w:val="auto"/>
+          <w:sz w:val="28"/>
+          <w:szCs w:val="28"/>
+          <w:highlight w:val="none"/>
+          <w:lang w:val="ru-RU"/>
+        </w:rPr>
+      </w:r>
+      <w:r>
+        <w:rPr>
+          <w:rFonts w:ascii="Times New Roman" w:hAnsi="Times New Roman" w:cs="Times New Roman"/>
+          <w:bCs w:val="0"/>
+          <w:i w:val="0"/>
           <w:color w:val="auto"/>
           <w:sz w:val="28"/>
           <w:szCs w:val="28"/>
@@ -4436,7 +4485,6 @@
         </w:rPr>
         <w:t xml:space="preserve">Основным классом предназначенным для использования является класс DmrCore.</w:t>
       </w:r>
-      <w:r/>
       <w:r>
         <w:rPr>
           <w:rFonts w:ascii="Times New Roman" w:hAnsi="Times New Roman" w:cs="Times New Roman"/>
@@ -4698,7 +4746,20 @@
           <w:highlight w:val="none"/>
           <w:lang w:val="ru-RU"/>
         </w:rPr>
-        <w:t xml:space="preserve">кной квалификационной работы мной был разработан и реализован программный модуль обработки сигнала стандарта DMR. Все задачи были решены. Реализованный модуль прошел верификацию и тестирование. На данный момент программный модуль успешно применяется в готовой продукции ООО «СТЦ».</w:t>
+        <w:t xml:space="preserve">кной квалификационной ра</w:t>
+      </w:r>
+      <w:r>
+        <w:rPr>
+          <w:rFonts w:ascii="Times New Roman" w:hAnsi="Times New Roman" w:cs="Times New Roman"/>
+          <w:i w:val="0"/>
+          <w:iCs w:val="0"/>
+          <w:color w:val="auto"/>
+          <w:sz w:val="28"/>
+          <w:szCs w:val="28"/>
+          <w:highlight w:val="none"/>
+          <w:lang w:val="ru-RU"/>
+        </w:rPr>
+        <w:t xml:space="preserve">боты мной был разработан и реализован программный модуль обработки сигнала стандарта DMR. Все задачи были решены. Реализованный модуль прошел верификацию и тестирование. На данный момент программный модуль успешно применяется в готовой продукции ООО «СТЦ».</w:t>
       </w:r>
       <w:r>
         <w:rPr>

</xml_diff>